<commit_message>
Cambio de rut en docs
</commit_message>
<xml_diff>
--- a/Documento de Épicas.docx
+++ b/Documento de Épicas.docx
@@ -1029,10 +1029,7 @@
           </w:tcPr>
           <w:p>
             <w:r>
-              <w:t>CAPSTONE_004</w:t>
-            </w:r>
-            <w:r>
-              <w:t>V</w:t>
+              <w:t>CAPSTONE_004V</w:t>
             </w:r>
           </w:p>
         </w:tc>
@@ -1341,7 +1338,49 @@
                 <w:sz w:val="20"/>
                 <w:szCs w:val="20"/>
               </w:rPr>
-              <w:t>20.298.598-K</w:t>
+              <w:t>12</w:t>
+            </w:r>
+            <w:r>
+              <w:rPr>
+                <w:sz w:val="20"/>
+                <w:szCs w:val="20"/>
+              </w:rPr>
+              <w:t>.</w:t>
+            </w:r>
+            <w:r>
+              <w:rPr>
+                <w:sz w:val="20"/>
+                <w:szCs w:val="20"/>
+              </w:rPr>
+              <w:t>900</w:t>
+            </w:r>
+            <w:r>
+              <w:rPr>
+                <w:sz w:val="20"/>
+                <w:szCs w:val="20"/>
+              </w:rPr>
+              <w:t>.</w:t>
+            </w:r>
+            <w:r>
+              <w:rPr>
+                <w:sz w:val="20"/>
+                <w:szCs w:val="20"/>
+              </w:rPr>
+              <w:t>628</w:t>
+            </w:r>
+            <w:r>
+              <w:rPr>
+                <w:sz w:val="20"/>
+                <w:szCs w:val="20"/>
+              </w:rPr>
+              <w:t>-</w:t>
+            </w:r>
+            <w:r>
+              <w:rPr>
+                <w:sz w:val="20"/>
+                <w:szCs w:val="20"/>
+              </w:rPr>
+              <w:t>5</w:t>
             </w:r>
           </w:p>
         </w:tc>
@@ -1422,7 +1461,49 @@
                 <w:sz w:val="20"/>
                 <w:szCs w:val="20"/>
               </w:rPr>
-              <w:t>18.056.442-K</w:t>
+              <w:t>17</w:t>
+            </w:r>
+            <w:r>
+              <w:rPr>
+                <w:sz w:val="20"/>
+                <w:szCs w:val="20"/>
+              </w:rPr>
+              <w:t>.</w:t>
+            </w:r>
+            <w:r>
+              <w:rPr>
+                <w:sz w:val="20"/>
+                <w:szCs w:val="20"/>
+              </w:rPr>
+              <w:t>812</w:t>
+            </w:r>
+            <w:r>
+              <w:rPr>
+                <w:sz w:val="20"/>
+                <w:szCs w:val="20"/>
+              </w:rPr>
+              <w:t>.</w:t>
+            </w:r>
+            <w:r>
+              <w:rPr>
+                <w:sz w:val="20"/>
+                <w:szCs w:val="20"/>
+              </w:rPr>
+              <w:t>454</w:t>
+            </w:r>
+            <w:r>
+              <w:rPr>
+                <w:sz w:val="20"/>
+                <w:szCs w:val="20"/>
+              </w:rPr>
+              <w:t>-</w:t>
+            </w:r>
+            <w:r>
+              <w:rPr>
+                <w:sz w:val="20"/>
+                <w:szCs w:val="20"/>
+              </w:rPr>
+              <w:t>4</w:t>
             </w:r>
           </w:p>
         </w:tc>

</xml_diff>